<commit_message>
updating and adding final verison of task 2
</commit_message>
<xml_diff>
--- a/EmergingTechnologiesinCyberSecurity_C844/C844_Task_2_V2_Draft.docx
+++ b/EmergingTechnologiesinCyberSecurity_C844/C844_Task_2_V2_Draft.docx
@@ -304,15 +304,7 @@
         <w:t xml:space="preserve">To mitigate against an Evil Twin attack businesses that provide Wi-Fi to their employees and customer are advised to implement a “Wireless Intrusion Prevention System” (WIPS). This will assist in detecting the presence of an evil twin access point and significantly reduce any managed devices from connecting to one. </w:t>
       </w:r>
       <w:r>
-        <w:t>(</w:t>
-      </w:r>
-      <w:proofErr w:type="spellStart"/>
-      <w:r>
-        <w:t>Orsi</w:t>
-      </w:r>
-      <w:proofErr w:type="spellEnd"/>
-      <w:r>
-        <w:t>, 2018)</w:t>
+        <w:t>(Orsi, 2018)</w:t>
       </w:r>
       <w:r>
         <w:t xml:space="preserve">. An example of a WIPS is WatchGuard, </w:t>
@@ -324,26 +316,13 @@
         <w:t xml:space="preserve">, including acting as a hybrid access point and monitoring sensor at the same time. </w:t>
       </w:r>
       <w:r>
-        <w:t xml:space="preserve">documentation and configuration can be found on the </w:t>
-      </w:r>
-      <w:proofErr w:type="spellStart"/>
-      <w:r>
-        <w:t>Guardsite</w:t>
-      </w:r>
-      <w:proofErr w:type="spellEnd"/>
-      <w:r>
-        <w:t xml:space="preserve"> website.</w:t>
+        <w:t>documentation and configuration can be found on the Guardsite website.</w:t>
       </w:r>
       <w:r>
         <w:t xml:space="preserve"> </w:t>
       </w:r>
-      <w:proofErr w:type="gramStart"/>
-      <w:r>
-        <w:t>(</w:t>
-      </w:r>
-      <w:proofErr w:type="gramEnd"/>
-      <w:r>
-        <w:t>Watchguard, 2022)</w:t>
+      <w:r>
+        <w:t>(Watchguard, 2022)</w:t>
       </w:r>
     </w:p>
     <w:p>
@@ -465,15 +444,7 @@
     </w:p>
     <w:p>
       <w:r>
-        <w:t xml:space="preserve">To mitigate the risk against phishing on mobile devices, an email security software such as Proofpoint, Cisco’s Iron Ports, or Symantec’s Email </w:t>
-      </w:r>
-      <w:proofErr w:type="spellStart"/>
-      <w:r>
-        <w:t>Security.Cloud</w:t>
-      </w:r>
-      <w:proofErr w:type="spellEnd"/>
-      <w:r>
-        <w:t xml:space="preserve"> is recommended. Tools such as these are designed to perform advanced scanning of emails prior to delivery through the email systems. The further configuration of DKIM, SPF, and DMARC all play a vital role in reducing the number of malicious emails delivered to end users. In addition to reducing the over-all quantity of malicious emails, these services tend to offer a real-time scanner of links that are included in the in the emails. These tools can be configured to utilize a content engine, block/allow lists, and RBL checking. </w:t>
+        <w:t xml:space="preserve">To mitigate the risk against phishing on mobile devices, an email security software such as Proofpoint, Cisco’s Iron Ports, or Symantec’s Email Security.Cloud is recommended. Tools such as these are designed to perform advanced scanning of emails prior to delivery through the email systems. The further configuration of DKIM, SPF, and DMARC all play a vital role in reducing the number of malicious emails delivered to end users. In addition to reducing the over-all quantity of malicious emails, these services tend to offer a real-time scanner of links that are included in the in the emails. These tools can be configured to utilize a content engine, block/allow lists, and RBL checking. </w:t>
       </w:r>
       <w:r>
         <w:t xml:space="preserve">Proofpoint uses an advanced AI and Machine learning detection engine named “Advanced BEC Defense”, this detection engine analyzes multiple message attributes such as; message headers, sender IP addressing, and message </w:t>
@@ -630,301 +601,401 @@
       <w:pPr>
         <w:rPr>
           <w:rFonts w:eastAsia="Times New Roman" w:cs="Times New Roman"/>
-          <w:b/>
-          <w:bCs/>
-        </w:rPr>
-      </w:pPr>
-    </w:p>
-    <w:p>
-      <w:pPr>
-        <w:rPr>
-          <w:rFonts w:eastAsia="Times New Roman" w:cs="Times New Roman"/>
-          <w:b/>
-          <w:bCs/>
-        </w:rPr>
-      </w:pPr>
-      <w:r>
-        <w:rPr>
-          <w:rFonts w:eastAsia="Times New Roman" w:cs="Times New Roman"/>
-          <w:b/>
-          <w:bCs/>
-        </w:rPr>
-        <w:t>Preventative Measure for Mobile environment</w:t>
-      </w:r>
-    </w:p>
-    <w:p>
-      <w:pPr>
-        <w:rPr>
-          <w:rFonts w:eastAsia="Times New Roman" w:cs="Times New Roman"/>
-          <w:b/>
-          <w:bCs/>
-        </w:rPr>
-      </w:pPr>
-      <w:r>
-        <w:rPr>
-          <w:rFonts w:eastAsia="Times New Roman" w:cs="Times New Roman"/>
-        </w:rPr>
-        <w:t>Description of measure and narrative of preventative measure (NIST 1800-22 is a good source of information for this).</w:t>
-      </w:r>
-    </w:p>
-    <w:p>
-      <w:pPr>
-        <w:rPr>
-          <w:rFonts w:eastAsia="Times New Roman" w:cs="Times New Roman"/>
-          <w:b/>
-          <w:bCs/>
-        </w:rPr>
-      </w:pPr>
-    </w:p>
-    <w:p>
-      <w:pPr>
-        <w:rPr>
-          <w:rFonts w:eastAsia="Times New Roman" w:cs="Times New Roman"/>
-          <w:b/>
-          <w:bCs/>
-        </w:rPr>
-      </w:pPr>
-      <w:r>
-        <w:rPr>
-          <w:rFonts w:eastAsia="Times New Roman" w:cs="Times New Roman"/>
-          <w:b/>
-          <w:bCs/>
-        </w:rPr>
-        <w:t>Reference federal, state, or industry regulations that justify these measures.</w:t>
-      </w:r>
-    </w:p>
-    <w:p>
-      <w:pPr>
-        <w:rPr>
-          <w:rFonts w:eastAsia="Times New Roman" w:cs="Times New Roman"/>
-          <w:b/>
-          <w:bCs/>
-        </w:rPr>
-      </w:pPr>
-      <w:r>
-        <w:rPr>
-          <w:rFonts w:eastAsia="Times New Roman" w:cs="Times New Roman"/>
-        </w:rPr>
-        <w:t xml:space="preserve">Here you must use a regulation to support your preventative measures.  You can use any REGULATION from chapter 4 of the course material.  </w:t>
-      </w:r>
-      <w:r>
-        <w:rPr>
-          <w:rFonts w:eastAsia="Times New Roman" w:cs="Times New Roman"/>
-          <w:b/>
-          <w:bCs/>
-        </w:rPr>
-        <w:t xml:space="preserve">(NIST and </w:t>
-      </w:r>
-      <w:r>
-        <w:rPr>
-          <w:rFonts w:eastAsia="Times New Roman" w:cs="Times New Roman"/>
-          <w:b/>
-          <w:bCs/>
-        </w:rPr>
-        <w:t>ISOs</w:t>
-      </w:r>
-      <w:r>
-        <w:rPr>
-          <w:rFonts w:eastAsia="Times New Roman" w:cs="Times New Roman"/>
-          <w:b/>
-          <w:bCs/>
-        </w:rPr>
-        <w:t xml:space="preserve"> are standards, not regulations, and will not suffice as such!!) </w:t>
-      </w:r>
-    </w:p>
-    <w:p>
-      <w:r>
-        <w:t xml:space="preserve">PCI recommends WIPS …. </w:t>
-      </w:r>
-    </w:p>
-    <w:p/>
-    <w:p>
-      <w:pPr>
-        <w:rPr>
-          <w:b/>
-          <w:bCs/>
-        </w:rPr>
-      </w:pPr>
-    </w:p>
-    <w:p>
-      <w:pPr>
-        <w:jc w:val="center"/>
-        <w:rPr>
-          <w:b/>
-          <w:bCs/>
-        </w:rPr>
-      </w:pPr>
-      <w:r>
-        <w:rPr>
-          <w:b/>
-          <w:bCs/>
-        </w:rPr>
-        <w:t xml:space="preserve">E.  Recommended </w:t>
-      </w:r>
-      <w:r>
-        <w:rPr>
-          <w:b/>
-          <w:bCs/>
-        </w:rPr>
-        <w:t>BYOD Approach</w:t>
-      </w:r>
-    </w:p>
-    <w:p>
-      <w:pPr>
-        <w:rPr>
-          <w:b/>
-          <w:bCs/>
-        </w:rPr>
-      </w:pPr>
-      <w:r>
-        <w:rPr>
-          <w:b/>
-          <w:bCs/>
-        </w:rPr>
-        <w:t>First Recommendation</w:t>
-      </w:r>
-    </w:p>
-    <w:p>
-      <w:r>
-        <w:lastRenderedPageBreak/>
-        <w:t>Industry</w:t>
-      </w:r>
-      <w:r>
-        <w:t xml:space="preserve"> or academic</w:t>
-      </w:r>
-      <w:r>
-        <w:t xml:space="preserve"> research</w:t>
-      </w:r>
-    </w:p>
-    <w:p>
-      <w:pPr>
-        <w:rPr>
-          <w:b/>
-          <w:bCs/>
-        </w:rPr>
-      </w:pPr>
-      <w:r>
-        <w:rPr>
-          <w:b/>
-          <w:bCs/>
-        </w:rPr>
-        <w:t xml:space="preserve">Second </w:t>
-      </w:r>
-      <w:r>
-        <w:rPr>
-          <w:b/>
-          <w:bCs/>
-        </w:rPr>
-        <w:t>Recommendation</w:t>
-      </w:r>
-    </w:p>
-    <w:p>
-      <w:r>
-        <w:t>Industry or academic research</w:t>
-      </w:r>
-    </w:p>
-    <w:p>
-      <w:r>
-        <w:t>NIST 1800-22 has some good guidance on the BYOD approach</w:t>
-      </w:r>
-    </w:p>
-    <w:p>
-      <w:pPr>
-        <w:rPr>
-          <w:b/>
-          <w:bCs/>
-        </w:rPr>
-      </w:pPr>
-    </w:p>
-    <w:p>
-      <w:pPr>
-        <w:jc w:val="center"/>
-        <w:rPr>
-          <w:b/>
-          <w:bCs/>
-        </w:rPr>
-      </w:pPr>
-      <w:r>
-        <w:rPr>
-          <w:b/>
-          <w:bCs/>
-        </w:rPr>
-        <w:t>References</w:t>
-      </w:r>
-    </w:p>
-    <w:p>
-      <w:r>
-        <w:t>In</w:t>
-      </w:r>
-      <w:r>
-        <w:t>-</w:t>
-      </w:r>
-      <w:r>
-        <w:t>text</w:t>
-      </w:r>
-      <w:r>
-        <w:t>,</w:t>
-      </w:r>
-      <w:r>
-        <w:t xml:space="preserve"> citations must be in </w:t>
-      </w:r>
-      <w:r>
-        <w:t xml:space="preserve">an </w:t>
-      </w:r>
-      <w:r>
-        <w:t xml:space="preserve">acceptable format.  I recommend APA, but you can use MLA or Chicago style as well.  </w:t>
-      </w:r>
-    </w:p>
-    <w:p/>
-    <w:p>
-      <w:r>
-        <w:t>Doherty, Jim. </w:t>
-      </w:r>
-      <w:r>
-        <w:rPr>
+        </w:rPr>
+      </w:pPr>
+      <w:r>
+        <w:rPr>
+          <w:rFonts w:eastAsia="Times New Roman" w:cs="Times New Roman"/>
+        </w:rPr>
+        <w:t xml:space="preserve">CISA provides a list of recommendations and methods to further prevent WLAN attacks. CISA recommends the deployment of WIPS and WIDS on every network. This allows early detection and prevention. </w:t>
+      </w:r>
+      <w:r>
+        <w:rPr>
+          <w:rFonts w:eastAsia="Times New Roman" w:cs="Times New Roman"/>
+        </w:rPr>
+        <w:t xml:space="preserve">WIDS/WIPS should be configured to detect 802.11a/b/g/n/ac devices connected to the wired or wireless network and detect and block multiple WAPs from a single sensor device </w:t>
+      </w:r>
+      <w:r>
+        <w:rPr>
+          <w:rFonts w:eastAsia="Times New Roman" w:cs="Times New Roman"/>
+        </w:rPr>
+        <w:t>over multiple wireless channels</w:t>
+      </w:r>
+      <w:r>
+        <w:rPr>
+          <w:rFonts w:eastAsia="Times New Roman" w:cs="Times New Roman"/>
+        </w:rPr>
+        <w:t>. (</w:t>
+      </w:r>
+      <w:r>
+        <w:rPr>
+          <w:rFonts w:eastAsia="Times New Roman" w:cs="Times New Roman"/>
           <w:i/>
           <w:iCs/>
         </w:rPr>
-        <w:t>Wireless and Mobile Device Security</w:t>
-      </w:r>
-      <w:r>
-        <w:t>, Jones &amp; Bartlett Learning, LLC, 2021.</w:t>
+        <w:t>Securing Enterprise Wireless Networks | CISA</w:t>
+      </w:r>
+      <w:r>
+        <w:rPr>
+          <w:rFonts w:eastAsia="Times New Roman" w:cs="Times New Roman"/>
+        </w:rPr>
+        <w:t>)</w:t>
+      </w:r>
+    </w:p>
+    <w:p>
+      <w:pPr>
+        <w:rPr>
+          <w:rFonts w:eastAsia="Times New Roman" w:cs="Times New Roman"/>
+          <w:b/>
+          <w:bCs/>
+        </w:rPr>
+      </w:pPr>
+    </w:p>
+    <w:p>
+      <w:pPr>
+        <w:rPr>
+          <w:rFonts w:eastAsia="Times New Roman" w:cs="Times New Roman"/>
+          <w:b/>
+          <w:bCs/>
+        </w:rPr>
+      </w:pPr>
+      <w:r>
+        <w:rPr>
+          <w:rFonts w:eastAsia="Times New Roman" w:cs="Times New Roman"/>
+          <w:b/>
+          <w:bCs/>
+        </w:rPr>
+        <w:t>Preventative Measure for Mobile environment</w:t>
+      </w:r>
+    </w:p>
+    <w:p>
+      <w:pPr>
+        <w:rPr>
+          <w:rFonts w:eastAsia="Times New Roman" w:cs="Times New Roman"/>
+        </w:rPr>
+      </w:pPr>
+      <w:r>
+        <w:rPr>
+          <w:rFonts w:eastAsia="Times New Roman" w:cs="Times New Roman"/>
+        </w:rPr>
+        <w:t>Description of measure and narrative of preventative measure (NIST 1800-22 is a good source of information for this).</w:t>
+      </w:r>
+    </w:p>
+    <w:p>
+      <w:pPr>
+        <w:rPr>
+          <w:rFonts w:eastAsia="Times New Roman" w:cs="Times New Roman"/>
+          <w:b/>
+          <w:bCs/>
+        </w:rPr>
+      </w:pPr>
+      <w:r>
+        <w:rPr>
+          <w:rFonts w:eastAsia="Times New Roman" w:cs="Times New Roman"/>
+        </w:rPr>
+        <w:t xml:space="preserve">The configuration of a Mobile Device Management (MDM) suite such as offered by IBM in combination with a VPN such as offered by Palo Alto significantly reduces the threat landscape. The MDM provides a configuration platform to enforce security policies on mobile devices, and monitor compliance. The Palo Alto VPN would then further the security by providing </w:t>
+      </w:r>
+      <w:r>
+        <w:rPr>
+          <w:rFonts w:eastAsia="Times New Roman" w:cs="Times New Roman"/>
+        </w:rPr>
+        <w:t xml:space="preserve">a tool to control the network traffic and provide encrypted communication channels between mobile devices and network resources. </w:t>
+      </w:r>
+      <w:r>
+        <w:rPr>
+          <w:rFonts w:eastAsia="Times New Roman" w:cs="Times New Roman"/>
+        </w:rPr>
+        <w:t>(Boeckl et al.)</w:t>
+      </w:r>
+    </w:p>
+    <w:p>
+      <w:pPr>
+        <w:rPr>
+          <w:rFonts w:eastAsia="Times New Roman" w:cs="Times New Roman"/>
+          <w:b/>
+          <w:bCs/>
+        </w:rPr>
+      </w:pPr>
+    </w:p>
+    <w:p>
+      <w:pPr>
+        <w:rPr>
+          <w:rFonts w:eastAsia="Times New Roman" w:cs="Times New Roman"/>
+          <w:b/>
+          <w:bCs/>
+        </w:rPr>
+      </w:pPr>
+      <w:r>
+        <w:rPr>
+          <w:rFonts w:eastAsia="Times New Roman" w:cs="Times New Roman"/>
+          <w:b/>
+          <w:bCs/>
+        </w:rPr>
+        <w:t>Reference federal, state, or industry regulations that justify these measures.</w:t>
+      </w:r>
+    </w:p>
+    <w:p>
+      <w:pPr>
+        <w:rPr>
+          <w:rFonts w:eastAsia="Times New Roman" w:cs="Times New Roman"/>
+          <w:b/>
+          <w:bCs/>
+        </w:rPr>
+      </w:pPr>
+      <w:r>
+        <w:rPr>
+          <w:rFonts w:eastAsia="Times New Roman" w:cs="Times New Roman"/>
+        </w:rPr>
+        <w:lastRenderedPageBreak/>
+        <w:t xml:space="preserve">Here you must use a regulation to support your preventative measures.  You can use any REGULATION from chapter 4 of the course material.  </w:t>
+      </w:r>
+      <w:r>
+        <w:rPr>
+          <w:rFonts w:eastAsia="Times New Roman" w:cs="Times New Roman"/>
+          <w:b/>
+          <w:bCs/>
+        </w:rPr>
+        <w:t xml:space="preserve">(NIST and </w:t>
+      </w:r>
+      <w:r>
+        <w:rPr>
+          <w:rFonts w:eastAsia="Times New Roman" w:cs="Times New Roman"/>
+          <w:b/>
+          <w:bCs/>
+        </w:rPr>
+        <w:t>ISOs</w:t>
+      </w:r>
+      <w:r>
+        <w:rPr>
+          <w:rFonts w:eastAsia="Times New Roman" w:cs="Times New Roman"/>
+          <w:b/>
+          <w:bCs/>
+        </w:rPr>
+        <w:t xml:space="preserve"> are standards, not regulations, and will not suffice as such!!) </w:t>
+      </w:r>
+    </w:p>
+    <w:p>
+      <w:r>
+        <w:t>The Payment Card Industry Data Security Standard provides 12 requirements, organized into six domains. Focusing on the build and maintain a secure network, maintaining a vulnerability management program, access control measures, continuous monitoring and testing of networks, and upkeep of governance such as information security policies. (Doherty,2021)</w:t>
+      </w:r>
+    </w:p>
+    <w:p/>
+    <w:p>
+      <w:pPr>
+        <w:rPr>
+          <w:b/>
+          <w:bCs/>
+        </w:rPr>
+      </w:pPr>
+    </w:p>
+    <w:p>
+      <w:pPr>
+        <w:jc w:val="center"/>
+        <w:rPr>
+          <w:b/>
+          <w:bCs/>
+        </w:rPr>
+      </w:pPr>
+      <w:r>
+        <w:rPr>
+          <w:b/>
+          <w:bCs/>
+        </w:rPr>
+        <w:t xml:space="preserve">E.  Recommended </w:t>
+      </w:r>
+      <w:r>
+        <w:rPr>
+          <w:b/>
+          <w:bCs/>
+        </w:rPr>
+        <w:t>BYOD Approach</w:t>
+      </w:r>
+    </w:p>
+    <w:p>
+      <w:pPr>
+        <w:rPr>
+          <w:b/>
+          <w:bCs/>
+        </w:rPr>
+      </w:pPr>
+      <w:r>
+        <w:rPr>
+          <w:b/>
+          <w:bCs/>
+        </w:rPr>
+        <w:t>First Recommendation</w:t>
+      </w:r>
+    </w:p>
+    <w:p>
+      <w:r>
+        <w:t>The first recommendation for B.Y.O.D is to utilize a tool called Intune. Intune provides several different ways to deliver enterprise applications and information to users. Intune creates a “Personal-owned” work profile for every user. This work profile acts as a sandbox to keep personal applications and data separated from enterprise applications and data.</w:t>
+      </w:r>
+      <w:r>
+        <w:t xml:space="preserve"> (Lutgert, 2022)</w:t>
+      </w:r>
+      <w:r>
+        <w:t xml:space="preserve"> It even goes far enough to provide a </w:t>
+      </w:r>
+      <w:r>
+        <w:t>secondary workspace</w:t>
+      </w:r>
+      <w:r>
+        <w:t xml:space="preserve"> on Android devices. </w:t>
+      </w:r>
+      <w:r>
+        <w:t xml:space="preserve">Intune builds on existing infrastructure utilizing the network Active Directly and Domain Controllers, the configuration wizard walks through the setup process of enrolling devices and building policy and access controls. Intune allows for “user groups” to be built in order to manage what applications and data is needed and can be configured to follow department hierarchy. Through these user groups compliance policies can be configured, if a device no longer meets the compliance policies an alert will be triggered to the user to inform them of the steps required to meet the compliance standards of the Intune policy. </w:t>
+      </w:r>
+      <w:r>
+        <w:t>Intune aids in completing regulatory steps needed to meet the Sarbanes-Oxley Act, which requires all publicly traded companies provide an annual report on internal controls. (Doherty, 2021)</w:t>
+      </w:r>
+      <w:r>
+        <w:t xml:space="preserve"> </w:t>
+      </w:r>
+    </w:p>
+    <w:p>
+      <w:pPr>
+        <w:rPr>
+          <w:b/>
+          <w:bCs/>
+        </w:rPr>
+      </w:pPr>
+      <w:r>
+        <w:rPr>
+          <w:b/>
+          <w:bCs/>
+        </w:rPr>
+        <w:t xml:space="preserve">Second </w:t>
+      </w:r>
+      <w:r>
+        <w:rPr>
+          <w:b/>
+          <w:bCs/>
+        </w:rPr>
+        <w:t>Recommendation</w:t>
+      </w:r>
+    </w:p>
+    <w:p>
+      <w:r>
+        <w:t>Industry or academic research</w:t>
+      </w:r>
+    </w:p>
+    <w:p>
+      <w:r>
+        <w:t>NIST 1800-22 has some good guidance on the BYOD approach</w:t>
+      </w:r>
+    </w:p>
+    <w:p>
+      <w:r>
+        <w:t xml:space="preserve">The second recommendation for B.Y.O.D is to use IBM’s </w:t>
+      </w:r>
+      <w:r>
+        <w:t xml:space="preserve">MaaS360. Similar to Intune, IBM’s MaaS360 provides the Watson AI to deliver contextually relevant security insights. Provides methods for threat management, containment, and endpoint convergence, including support for IoT. Where Alliah is preparing to go public and is quickly expanding the IBM platform does have some benefits with scalability while providing all the necessary components of MDM. </w:t>
+      </w:r>
+      <w:r>
+        <w:t>(</w:t>
       </w:r>
       <w:r>
         <w:rPr>
           <w:i/>
           <w:iCs/>
         </w:rPr>
-        <w:t xml:space="preserve"> ProQuest </w:t>
-      </w:r>
-      <w:proofErr w:type="spellStart"/>
+        <w:t>IBM Security MaaS360® With Watson</w:t>
+      </w:r>
       <w:r>
         <w:rPr>
           <w:i/>
           <w:iCs/>
-        </w:rPr>
-        <w:t>Ebook</w:t>
-      </w:r>
-      <w:proofErr w:type="spellEnd"/>
+          <w:vertAlign w:val="superscript"/>
+        </w:rPr>
+        <w:t>TM</w:t>
+      </w:r>
       <w:r>
         <w:rPr>
           <w:i/>
           <w:iCs/>
         </w:rPr>
-        <w:t xml:space="preserve"> Central</w:t>
+        <w:t> - Overview</w:t>
+      </w:r>
+      <w:r>
+        <w:t>)</w:t>
+      </w:r>
+    </w:p>
+    <w:p>
+      <w:pPr>
+        <w:rPr>
+          <w:b/>
+          <w:bCs/>
+        </w:rPr>
+      </w:pPr>
+    </w:p>
+    <w:p>
+      <w:pPr>
+        <w:jc w:val="center"/>
+        <w:rPr>
+          <w:b/>
+          <w:bCs/>
+        </w:rPr>
+      </w:pPr>
+      <w:r>
+        <w:rPr>
+          <w:b/>
+          <w:bCs/>
+        </w:rPr>
+        <w:t>References</w:t>
+      </w:r>
+    </w:p>
+    <w:p>
+      <w:r>
+        <w:t>In</w:t>
+      </w:r>
+      <w:r>
+        <w:t>-</w:t>
+      </w:r>
+      <w:r>
+        <w:t>text</w:t>
+      </w:r>
+      <w:r>
+        <w:t>,</w:t>
+      </w:r>
+      <w:r>
+        <w:t xml:space="preserve"> citations must be in </w:t>
+      </w:r>
+      <w:r>
+        <w:t xml:space="preserve">an </w:t>
+      </w:r>
+      <w:r>
+        <w:t xml:space="preserve">acceptable format.  I recommend APA, but you can use MLA or Chicago style as well.  </w:t>
+      </w:r>
+    </w:p>
+    <w:p/>
+    <w:p>
+      <w:r>
+        <w:t>Doherty, Jim. </w:t>
+      </w:r>
+      <w:r>
+        <w:rPr>
+          <w:i/>
+          <w:iCs/>
+        </w:rPr>
+        <w:t>Wireless and Mobile Device Security</w:t>
+      </w:r>
+      <w:r>
+        <w:t>, Jones &amp; Bartlett Learning, LLC, 2021.</w:t>
+      </w:r>
+      <w:r>
+        <w:rPr>
+          <w:i/>
+          <w:iCs/>
+        </w:rPr>
+        <w:t> ProQuest Ebook Central</w:t>
       </w:r>
       <w:r>
         <w:t>, https://ebookcentral.proquest.com/lib/westerngovernors-ebooks/detail.action?docID=6461875.</w:t>
       </w:r>
     </w:p>
     <w:p>
-      <w:proofErr w:type="spellStart"/>
-      <w:r>
-        <w:t>Orsi</w:t>
-      </w:r>
-      <w:proofErr w:type="spellEnd"/>
-      <w:r>
-        <w:t>, Ryan. “Understanding Evil Twin AP Attacks and How to Prevent Them.” </w:t>
+      <w:r>
+        <w:t>Orsi, Ryan. “Understanding Evil Twin AP Attacks and How to Prevent Them.” </w:t>
       </w:r>
       <w:r>
         <w:rPr>
@@ -987,7 +1058,119 @@
         <w:t>Proofpoint</w:t>
       </w:r>
       <w:r>
-        <w:t>, 9 Sept. 2022, www.proofpoint.com/us/products/email-security-and-protection.</w:t>
+        <w:t xml:space="preserve">, 9 Sept. 2022, </w:t>
+      </w:r>
+      <w:hyperlink r:id="rId6" w:history="1">
+        <w:r>
+          <w:rPr>
+            <w:rStyle w:val="Hyperlink"/>
+          </w:rPr>
+          <w:t>www.proofpoint.com/us/products/email-security-and-protection</w:t>
+        </w:r>
+      </w:hyperlink>
+      <w:r>
+        <w:t>.</w:t>
+      </w:r>
+    </w:p>
+    <w:p>
+      <w:r>
+        <w:t xml:space="preserve">Radack, S. (2012), Guidelines for Securing Wireless Local Area Networks (WLANs), ITL Bulletin, National Institute of Standards and Technology, Gaithersburg, MD, [online], </w:t>
+      </w:r>
+      <w:hyperlink r:id="rId7" w:history="1">
+        <w:r>
+          <w:rPr>
+            <w:rStyle w:val="Hyperlink"/>
+          </w:rPr>
+          <w:t>https://tsapps.nist.gov/publication/get_pdf.cfm?pub_id=910705</w:t>
+        </w:r>
+      </w:hyperlink>
+    </w:p>
+    <w:p>
+      <w:r>
+        <w:rPr>
+          <w:i/>
+          <w:iCs/>
+        </w:rPr>
+        <w:t>Securing Enterprise Wireless Networks | CISA</w:t>
+      </w:r>
+      <w:r>
+        <w:t xml:space="preserve">. </w:t>
+      </w:r>
+      <w:hyperlink r:id="rId8" w:history="1">
+        <w:r>
+          <w:rPr>
+            <w:rStyle w:val="Hyperlink"/>
+          </w:rPr>
+          <w:t>www.cisa.gov/tips/st18-003. Accessed 25 Sept. 2022</w:t>
+        </w:r>
+      </w:hyperlink>
+      <w:r>
+        <w:t>.</w:t>
+      </w:r>
+    </w:p>
+    <w:p>
+      <w:r>
+        <w:t>Boeckl, Kaitlin, et al. “NIST SPECIAL PUBLICATION 1800-22A.” </w:t>
+      </w:r>
+      <w:r>
+        <w:rPr>
+          <w:i/>
+          <w:iCs/>
+        </w:rPr>
+        <w:t>NCCOE</w:t>
+      </w:r>
+      <w:r>
+        <w:t xml:space="preserve">, Mar. 2021, </w:t>
+      </w:r>
+      <w:hyperlink r:id="rId9" w:history="1">
+        <w:r>
+          <w:rPr>
+            <w:rStyle w:val="Hyperlink"/>
+          </w:rPr>
+          <w:t>www.nccoe.nist.gov/sites/default/files/legacy-files/mdse-nist-sp1800-22a-draft.pdf</w:t>
+        </w:r>
+      </w:hyperlink>
+    </w:p>
+    <w:p>
+      <w:r>
+        <w:t>Lutgert, Aad. “Personal-owned Work Profile (BYOD) With Intune.” </w:t>
+      </w:r>
+      <w:r>
+        <w:rPr>
+          <w:i/>
+          <w:iCs/>
+        </w:rPr>
+        <w:t>VMLabBlog.com</w:t>
+      </w:r>
+      <w:r>
+        <w:t>, 2 Jan. 2022, vmlabblog.com/2021/04/personal-owned-work-profile-byod.</w:t>
+      </w:r>
+    </w:p>
+    <w:p>
+      <w:r>
+        <w:rPr>
+          <w:i/>
+          <w:iCs/>
+        </w:rPr>
+        <w:t>IBM Security MaaS360® With Watson</w:t>
+      </w:r>
+      <w:r>
+        <w:rPr>
+          <w:i/>
+          <w:iCs/>
+          <w:vertAlign w:val="superscript"/>
+        </w:rPr>
+        <w:t>TM</w:t>
+      </w:r>
+      <w:r>
+        <w:rPr>
+          <w:i/>
+          <w:iCs/>
+        </w:rPr>
+        <w:t> - Overview</w:t>
+      </w:r>
+      <w:r>
+        <w:t>. www.ibm.com/products/maas360. Accessed 25 Sept. 2022.</w:t>
       </w:r>
     </w:p>
     <w:sectPr>

</xml_diff>